<commit_message>
[submit] ready to submit
</commit_message>
<xml_diff>
--- a/readme.docx
+++ b/readme.docx
@@ -37,23 +37,7 @@
           <w:sz w:val="24"/>
           <w:szCs w:val="24"/>
         </w:rPr>
-        <w:t xml:space="preserve">Andrew </w:t>
-      </w:r>
-      <w:proofErr w:type="spellStart"/>
-      <w:r>
-        <w:rPr>
-          <w:sz w:val="24"/>
-          <w:szCs w:val="24"/>
-        </w:rPr>
-        <w:t>Shu</w:t>
-      </w:r>
-      <w:proofErr w:type="spellEnd"/>
-      <w:r>
-        <w:rPr>
-          <w:sz w:val="24"/>
-          <w:szCs w:val="24"/>
-        </w:rPr>
-        <w:t xml:space="preserve"> </w:t>
+        <w:t xml:space="preserve">Andrew Shu </w:t>
       </w:r>
       <w:hyperlink r:id="rId5" w:history="1">
         <w:r>
@@ -332,7 +316,6 @@
         </w:numPr>
         <w:ind w:firstLineChars="0"/>
         <w:rPr>
-          <w:rFonts w:hint="eastAsia"/>
           <w:sz w:val="24"/>
           <w:szCs w:val="24"/>
         </w:rPr>
@@ -391,7 +374,22 @@
           <w:sz w:val="24"/>
           <w:szCs w:val="24"/>
         </w:rPr>
-        <w:t xml:space="preserve"> to store the words and corresponding occurrences. Then generate COMMON&amp;WORDS files according to their occurrences. Meantime, we build five tables using </w:t>
+        <w:t xml:space="preserve"> to store the words and corresponding occurrences. Then generate COMMON&amp;WORDS files according to their occurrences. Meantime, we build </w:t>
+      </w:r>
+      <w:r>
+        <w:rPr>
+          <w:sz w:val="24"/>
+          <w:szCs w:val="24"/>
+        </w:rPr>
+        <w:t>six</w:t>
+      </w:r>
+      <w:r>
+        <w:rPr>
+          <w:rFonts w:hint="eastAsia"/>
+          <w:sz w:val="24"/>
+          <w:szCs w:val="24"/>
+        </w:rPr>
+        <w:t xml:space="preserve"> tables using </w:t>
       </w:r>
       <w:proofErr w:type="spellStart"/>
       <w:r>
@@ -540,18 +538,15 @@
           <w:sz w:val="24"/>
           <w:szCs w:val="24"/>
         </w:rPr>
-        <w:t xml:space="preserve">: the reverse table of </w:t>
-      </w:r>
-      <w:proofErr w:type="spellStart"/>
-      <w:r>
-        <w:rPr>
-          <w:rFonts w:hint="eastAsia"/>
-          <w:sz w:val="24"/>
-          <w:szCs w:val="24"/>
-        </w:rPr>
-        <w:t>wordDocs</w:t>
-      </w:r>
-      <w:proofErr w:type="spellEnd"/>
+        <w:t xml:space="preserve">: </w:t>
+      </w:r>
+      <w:r>
+        <w:rPr>
+          <w:sz w:val="24"/>
+          <w:szCs w:val="24"/>
+        </w:rPr>
+        <w:t>store a doc ID and all the word IDs that it contains</w:t>
+      </w:r>
       <w:r>
         <w:rPr>
           <w:rFonts w:hint="eastAsia"/>
@@ -559,6 +554,29 @@
           <w:szCs w:val="24"/>
         </w:rPr>
         <w:t>.</w:t>
+      </w:r>
+      <w:r>
+        <w:rPr>
+          <w:sz w:val="24"/>
+          <w:szCs w:val="24"/>
+        </w:rPr>
+        <w:t xml:space="preserve"> 6. </w:t>
+      </w:r>
+      <w:proofErr w:type="spellStart"/>
+      <w:r>
+        <w:rPr>
+          <w:sz w:val="24"/>
+          <w:szCs w:val="24"/>
+        </w:rPr>
+        <w:t>multiwordDocs</w:t>
+      </w:r>
+      <w:proofErr w:type="spellEnd"/>
+      <w:r>
+        <w:rPr>
+          <w:sz w:val="24"/>
+          <w:szCs w:val="24"/>
+        </w:rPr>
+        <w:t>: holds pairs of word IDs that show up in at least 1 document together</w:t>
       </w:r>
     </w:p>
     <w:p>
@@ -570,180 +588,199 @@
         </w:numPr>
         <w:ind w:firstLineChars="0"/>
         <w:rPr>
-          <w:rFonts w:hint="eastAsia"/>
-          <w:sz w:val="24"/>
-          <w:szCs w:val="24"/>
-        </w:rPr>
-      </w:pPr>
-      <w:r>
-        <w:rPr>
-          <w:rFonts w:hint="eastAsia"/>
-          <w:sz w:val="24"/>
-          <w:szCs w:val="24"/>
-        </w:rPr>
-        <w:t xml:space="preserve">Do </w:t>
-      </w:r>
-      <w:proofErr w:type="spellStart"/>
-      <w:r>
-        <w:rPr>
-          <w:rFonts w:hint="eastAsia"/>
-          <w:sz w:val="24"/>
-          <w:szCs w:val="24"/>
-        </w:rPr>
-        <w:t>Apriori</w:t>
-      </w:r>
-      <w:proofErr w:type="spellEnd"/>
-      <w:r>
-        <w:rPr>
-          <w:rFonts w:hint="eastAsia"/>
-          <w:sz w:val="24"/>
-          <w:szCs w:val="24"/>
-        </w:rPr>
-        <w:t xml:space="preserve"> algorithm to find </w:t>
-      </w:r>
-      <w:proofErr w:type="spellStart"/>
-      <w:r>
-        <w:rPr>
-          <w:rFonts w:hint="eastAsia"/>
-          <w:sz w:val="24"/>
-          <w:szCs w:val="24"/>
-        </w:rPr>
-        <w:t>LargeItemSets</w:t>
-      </w:r>
-      <w:proofErr w:type="spellEnd"/>
-      <w:r>
-        <w:rPr>
-          <w:rFonts w:hint="eastAsia"/>
-          <w:sz w:val="24"/>
-          <w:szCs w:val="24"/>
-        </w:rPr>
-        <w:t xml:space="preserve">. First, we get the values of </w:t>
-      </w:r>
-      <w:proofErr w:type="spellStart"/>
-      <w:r>
-        <w:rPr>
-          <w:rFonts w:hint="eastAsia"/>
-          <w:sz w:val="24"/>
-          <w:szCs w:val="24"/>
-        </w:rPr>
-        <w:t>minsup</w:t>
-      </w:r>
-      <w:proofErr w:type="spellEnd"/>
-      <w:r>
-        <w:rPr>
-          <w:rFonts w:hint="eastAsia"/>
-          <w:sz w:val="24"/>
-          <w:szCs w:val="24"/>
-        </w:rPr>
-        <w:t xml:space="preserve"> and </w:t>
-      </w:r>
-      <w:proofErr w:type="spellStart"/>
-      <w:r>
-        <w:rPr>
-          <w:rFonts w:hint="eastAsia"/>
-          <w:sz w:val="24"/>
-          <w:szCs w:val="24"/>
-        </w:rPr>
-        <w:t>minconf</w:t>
-      </w:r>
-      <w:proofErr w:type="spellEnd"/>
-      <w:r>
-        <w:rPr>
-          <w:rFonts w:hint="eastAsia"/>
-          <w:sz w:val="24"/>
-          <w:szCs w:val="24"/>
-        </w:rPr>
-        <w:t xml:space="preserve"> from the user. Generate the one item </w:t>
-      </w:r>
-      <w:proofErr w:type="spellStart"/>
-      <w:r>
-        <w:rPr>
-          <w:rFonts w:hint="eastAsia"/>
-          <w:sz w:val="24"/>
-          <w:szCs w:val="24"/>
-        </w:rPr>
-        <w:t>largeItemset</w:t>
-      </w:r>
-      <w:proofErr w:type="spellEnd"/>
-      <w:r>
-        <w:rPr>
-          <w:rFonts w:hint="eastAsia"/>
-          <w:sz w:val="24"/>
-          <w:szCs w:val="24"/>
-        </w:rPr>
-        <w:t xml:space="preserve"> from the file of </w:t>
-      </w:r>
-      <w:proofErr w:type="spellStart"/>
-      <w:r>
-        <w:rPr>
-          <w:rFonts w:hint="eastAsia"/>
-          <w:sz w:val="24"/>
-          <w:szCs w:val="24"/>
-        </w:rPr>
-        <w:t>sortedwords</w:t>
-      </w:r>
-      <w:proofErr w:type="spellEnd"/>
-      <w:r>
-        <w:rPr>
-          <w:rFonts w:hint="eastAsia"/>
-          <w:sz w:val="24"/>
-          <w:szCs w:val="24"/>
-        </w:rPr>
-        <w:t xml:space="preserve">, which is also the WORDS file. Then, we use the function of </w:t>
-      </w:r>
-      <w:proofErr w:type="spellStart"/>
-      <w:r>
-        <w:rPr>
-          <w:rFonts w:hint="eastAsia"/>
-          <w:sz w:val="24"/>
-          <w:szCs w:val="24"/>
-        </w:rPr>
-        <w:t>Apriorigen</w:t>
-      </w:r>
-      <w:proofErr w:type="spellEnd"/>
-      <w:r>
-        <w:rPr>
-          <w:rFonts w:hint="eastAsia"/>
-          <w:sz w:val="24"/>
-          <w:szCs w:val="24"/>
-        </w:rPr>
-        <w:t xml:space="preserve"> to generate the candidate </w:t>
-      </w:r>
-      <w:proofErr w:type="spellStart"/>
-      <w:r>
-        <w:rPr>
-          <w:rFonts w:hint="eastAsia"/>
-          <w:sz w:val="24"/>
-          <w:szCs w:val="24"/>
-        </w:rPr>
-        <w:t>itemsets</w:t>
-      </w:r>
-      <w:proofErr w:type="spellEnd"/>
-      <w:r>
-        <w:rPr>
-          <w:rFonts w:hint="eastAsia"/>
-          <w:sz w:val="24"/>
-          <w:szCs w:val="24"/>
-        </w:rPr>
-        <w:t xml:space="preserve"> and prune some sets according to </w:t>
-      </w:r>
-      <w:proofErr w:type="spellStart"/>
-      <w:r>
-        <w:rPr>
-          <w:rFonts w:hint="eastAsia"/>
-          <w:sz w:val="24"/>
-          <w:szCs w:val="24"/>
-        </w:rPr>
-        <w:t>minsup</w:t>
-      </w:r>
-      <w:proofErr w:type="spellEnd"/>
-      <w:r>
-        <w:rPr>
-          <w:rFonts w:hint="eastAsia"/>
-          <w:sz w:val="24"/>
-          <w:szCs w:val="24"/>
-        </w:rPr>
-        <w:t xml:space="preserve">. </w:t>
+          <w:sz w:val="24"/>
+          <w:szCs w:val="24"/>
+        </w:rPr>
+      </w:pPr>
+      <w:r>
+        <w:rPr>
+          <w:sz w:val="24"/>
+          <w:szCs w:val="24"/>
+        </w:rPr>
+        <w:t xml:space="preserve">We create a data structure called </w:t>
+      </w:r>
+      <w:proofErr w:type="spellStart"/>
+      <w:r>
+        <w:rPr>
+          <w:sz w:val="24"/>
+          <w:szCs w:val="24"/>
+        </w:rPr>
+        <w:t>Itemset</w:t>
+      </w:r>
+      <w:proofErr w:type="spellEnd"/>
+      <w:r>
+        <w:rPr>
+          <w:sz w:val="24"/>
+          <w:szCs w:val="24"/>
+        </w:rPr>
+        <w:t xml:space="preserve"> that is just a bitmap. Each word corresponds to 1 specific bit position in the bitmap. However since there can be many words, we store a “disjoint bitmap” so instead of storing the entire </w:t>
+      </w:r>
+      <w:proofErr w:type="spellStart"/>
+      <w:r>
+        <w:rPr>
+          <w:sz w:val="24"/>
+          <w:szCs w:val="24"/>
+        </w:rPr>
+        <w:t>bitstring</w:t>
+      </w:r>
+      <w:proofErr w:type="spellEnd"/>
+      <w:r>
+        <w:rPr>
+          <w:sz w:val="24"/>
+          <w:szCs w:val="24"/>
+        </w:rPr>
+        <w:t xml:space="preserve"> where </w:t>
+      </w:r>
+      <w:proofErr w:type="spellStart"/>
+      <w:proofErr w:type="gramStart"/>
+      <w:r>
+        <w:rPr>
+          <w:sz w:val="24"/>
+          <w:szCs w:val="24"/>
+        </w:rPr>
+        <w:t>len</w:t>
+      </w:r>
+      <w:proofErr w:type="spellEnd"/>
+      <w:r>
+        <w:rPr>
+          <w:sz w:val="24"/>
+          <w:szCs w:val="24"/>
+        </w:rPr>
+        <w:t>(</w:t>
+      </w:r>
+      <w:proofErr w:type="spellStart"/>
+      <w:proofErr w:type="gramEnd"/>
+      <w:r>
+        <w:rPr>
+          <w:sz w:val="24"/>
+          <w:szCs w:val="24"/>
+        </w:rPr>
+        <w:t>bitstring</w:t>
+      </w:r>
+      <w:proofErr w:type="spellEnd"/>
+      <w:r>
+        <w:rPr>
+          <w:sz w:val="24"/>
+          <w:szCs w:val="24"/>
+        </w:rPr>
+        <w:t xml:space="preserve">) = # words, we store a </w:t>
+      </w:r>
+      <w:r>
+        <w:rPr>
+          <w:sz w:val="24"/>
+          <w:szCs w:val="24"/>
+        </w:rPr>
+        <w:t xml:space="preserve">list of </w:t>
+      </w:r>
+      <w:proofErr w:type="spellStart"/>
+      <w:r>
+        <w:rPr>
+          <w:sz w:val="24"/>
+          <w:szCs w:val="24"/>
+        </w:rPr>
+        <w:t>tuple</w:t>
+      </w:r>
+      <w:r>
+        <w:rPr>
+          <w:sz w:val="24"/>
+          <w:szCs w:val="24"/>
+        </w:rPr>
+        <w:t>s</w:t>
+      </w:r>
+      <w:proofErr w:type="spellEnd"/>
+      <w:r>
+        <w:rPr>
+          <w:sz w:val="24"/>
+          <w:szCs w:val="24"/>
+        </w:rPr>
+        <w:t xml:space="preserve"> (</w:t>
+      </w:r>
+      <w:proofErr w:type="spellStart"/>
+      <w:r>
+        <w:rPr>
+          <w:sz w:val="24"/>
+          <w:szCs w:val="24"/>
+        </w:rPr>
+        <w:t>rangeId</w:t>
+      </w:r>
+      <w:proofErr w:type="spellEnd"/>
+      <w:r>
+        <w:rPr>
+          <w:sz w:val="24"/>
+          <w:szCs w:val="24"/>
+        </w:rPr>
+        <w:t xml:space="preserve">, bitmap) where </w:t>
+      </w:r>
+      <w:proofErr w:type="spellStart"/>
+      <w:r>
+        <w:rPr>
+          <w:sz w:val="24"/>
+          <w:szCs w:val="24"/>
+        </w:rPr>
+        <w:t>rangeId</w:t>
+      </w:r>
+      <w:proofErr w:type="spellEnd"/>
+      <w:r>
+        <w:rPr>
+          <w:sz w:val="24"/>
+          <w:szCs w:val="24"/>
+        </w:rPr>
+        <w:t xml:space="preserve"> is the chunk of bitmap that the </w:t>
+      </w:r>
+      <w:proofErr w:type="spellStart"/>
+      <w:r>
+        <w:rPr>
+          <w:sz w:val="24"/>
+          <w:szCs w:val="24"/>
+        </w:rPr>
+        <w:t>tuple</w:t>
+      </w:r>
+      <w:proofErr w:type="spellEnd"/>
+      <w:r>
+        <w:rPr>
+          <w:sz w:val="24"/>
+          <w:szCs w:val="24"/>
+        </w:rPr>
+        <w:t xml:space="preserve"> represents. Each range is 32 bits since Java has 32-bit integers.</w:t>
+      </w:r>
+      <w:r>
+        <w:rPr>
+          <w:sz w:val="24"/>
+          <w:szCs w:val="24"/>
+        </w:rPr>
+        <w:t xml:space="preserve"> </w:t>
+      </w:r>
+      <w:proofErr w:type="spellStart"/>
+      <w:r>
+        <w:rPr>
+          <w:sz w:val="24"/>
+          <w:szCs w:val="24"/>
+        </w:rPr>
+        <w:t>Itemset</w:t>
+      </w:r>
+      <w:proofErr w:type="spellEnd"/>
+      <w:r>
+        <w:rPr>
+          <w:sz w:val="24"/>
+          <w:szCs w:val="24"/>
+        </w:rPr>
+        <w:t xml:space="preserve"> is a useful data structure because it lets us do fast bit manipulations like bitwise AND </w:t>
+      </w:r>
+      <w:proofErr w:type="spellStart"/>
+      <w:r>
+        <w:rPr>
+          <w:sz w:val="24"/>
+          <w:szCs w:val="24"/>
+        </w:rPr>
+        <w:t>and</w:t>
+      </w:r>
+      <w:proofErr w:type="spellEnd"/>
+      <w:r>
+        <w:rPr>
+          <w:sz w:val="24"/>
+          <w:szCs w:val="24"/>
+        </w:rPr>
+        <w:t xml:space="preserve"> OR.</w:t>
       </w:r>
     </w:p>
     <w:p>
@@ -755,18 +792,35 @@
         </w:numPr>
         <w:ind w:firstLineChars="0"/>
         <w:rPr>
-          <w:rFonts w:hint="eastAsia"/>
-          <w:sz w:val="24"/>
-          <w:szCs w:val="24"/>
-        </w:rPr>
-      </w:pPr>
-      <w:r>
-        <w:rPr>
-          <w:rFonts w:hint="eastAsia"/>
-          <w:sz w:val="24"/>
-          <w:szCs w:val="24"/>
-        </w:rPr>
-        <w:t xml:space="preserve">Generate association rules according the </w:t>
+          <w:sz w:val="24"/>
+          <w:szCs w:val="24"/>
+        </w:rPr>
+      </w:pPr>
+      <w:r>
+        <w:rPr>
+          <w:rFonts w:hint="eastAsia"/>
+          <w:sz w:val="24"/>
+          <w:szCs w:val="24"/>
+        </w:rPr>
+        <w:t xml:space="preserve">Do </w:t>
+      </w:r>
+      <w:proofErr w:type="spellStart"/>
+      <w:r>
+        <w:rPr>
+          <w:rFonts w:hint="eastAsia"/>
+          <w:sz w:val="24"/>
+          <w:szCs w:val="24"/>
+        </w:rPr>
+        <w:t>Apriori</w:t>
+      </w:r>
+      <w:proofErr w:type="spellEnd"/>
+      <w:r>
+        <w:rPr>
+          <w:rFonts w:hint="eastAsia"/>
+          <w:sz w:val="24"/>
+          <w:szCs w:val="24"/>
+        </w:rPr>
+        <w:t xml:space="preserve"> algorithm to find </w:t>
       </w:r>
       <w:proofErr w:type="spellStart"/>
       <w:r>
@@ -784,25 +838,43 @@
           <w:sz w:val="24"/>
           <w:szCs w:val="24"/>
         </w:rPr>
-        <w:t xml:space="preserve">. Due to we use the class of </w:t>
-      </w:r>
-      <w:proofErr w:type="spellStart"/>
-      <w:r>
-        <w:rPr>
-          <w:rFonts w:hint="eastAsia"/>
-          <w:sz w:val="24"/>
-          <w:szCs w:val="24"/>
-        </w:rPr>
-        <w:t>Itemset</w:t>
-      </w:r>
-      <w:proofErr w:type="spellEnd"/>
-      <w:r>
-        <w:rPr>
-          <w:rFonts w:hint="eastAsia"/>
-          <w:sz w:val="24"/>
-          <w:szCs w:val="24"/>
-        </w:rPr>
-        <w:t xml:space="preserve"> to store every </w:t>
+        <w:t xml:space="preserve">. First, we get the values of </w:t>
+      </w:r>
+      <w:proofErr w:type="spellStart"/>
+      <w:r>
+        <w:rPr>
+          <w:rFonts w:hint="eastAsia"/>
+          <w:sz w:val="24"/>
+          <w:szCs w:val="24"/>
+        </w:rPr>
+        <w:t>minsup</w:t>
+      </w:r>
+      <w:proofErr w:type="spellEnd"/>
+      <w:r>
+        <w:rPr>
+          <w:rFonts w:hint="eastAsia"/>
+          <w:sz w:val="24"/>
+          <w:szCs w:val="24"/>
+        </w:rPr>
+        <w:t xml:space="preserve"> and </w:t>
+      </w:r>
+      <w:proofErr w:type="spellStart"/>
+      <w:r>
+        <w:rPr>
+          <w:rFonts w:hint="eastAsia"/>
+          <w:sz w:val="24"/>
+          <w:szCs w:val="24"/>
+        </w:rPr>
+        <w:t>minconf</w:t>
+      </w:r>
+      <w:proofErr w:type="spellEnd"/>
+      <w:r>
+        <w:rPr>
+          <w:rFonts w:hint="eastAsia"/>
+          <w:sz w:val="24"/>
+          <w:szCs w:val="24"/>
+        </w:rPr>
+        <w:t xml:space="preserve"> from the user. Generate the one item </w:t>
       </w:r>
       <w:proofErr w:type="spellStart"/>
       <w:r>
@@ -820,52 +892,70 @@
           <w:sz w:val="24"/>
           <w:szCs w:val="24"/>
         </w:rPr>
-        <w:t xml:space="preserve">, we get the support value for every </w:t>
-      </w:r>
-      <w:proofErr w:type="spellStart"/>
-      <w:r>
-        <w:rPr>
-          <w:rFonts w:hint="eastAsia"/>
-          <w:sz w:val="24"/>
-          <w:szCs w:val="24"/>
-        </w:rPr>
-        <w:t>Itemset</w:t>
-      </w:r>
-      <w:proofErr w:type="spellEnd"/>
-      <w:r>
-        <w:rPr>
-          <w:rFonts w:hint="eastAsia"/>
-          <w:sz w:val="24"/>
-          <w:szCs w:val="24"/>
-        </w:rPr>
-        <w:t xml:space="preserve">. Then for every </w:t>
-      </w:r>
-      <w:proofErr w:type="spellStart"/>
-      <w:r>
-        <w:rPr>
-          <w:rFonts w:hint="eastAsia"/>
-          <w:sz w:val="24"/>
-          <w:szCs w:val="24"/>
-        </w:rPr>
-        <w:t>Itemset</w:t>
-      </w:r>
-      <w:proofErr w:type="spellEnd"/>
-      <w:r>
-        <w:rPr>
-          <w:rFonts w:hint="eastAsia"/>
-          <w:sz w:val="24"/>
-          <w:szCs w:val="24"/>
-        </w:rPr>
-        <w:t xml:space="preserve">, we compute the support value for every word in this </w:t>
-      </w:r>
-      <w:proofErr w:type="spellStart"/>
-      <w:r>
-        <w:rPr>
-          <w:rFonts w:hint="eastAsia"/>
-          <w:sz w:val="24"/>
-          <w:szCs w:val="24"/>
-        </w:rPr>
-        <w:t>Itemset</w:t>
+        <w:t xml:space="preserve"> from the file of </w:t>
+      </w:r>
+      <w:proofErr w:type="spellStart"/>
+      <w:r>
+        <w:rPr>
+          <w:rFonts w:hint="eastAsia"/>
+          <w:sz w:val="24"/>
+          <w:szCs w:val="24"/>
+        </w:rPr>
+        <w:t>sortedwords</w:t>
+      </w:r>
+      <w:proofErr w:type="spellEnd"/>
+      <w:r>
+        <w:rPr>
+          <w:rFonts w:hint="eastAsia"/>
+          <w:sz w:val="24"/>
+          <w:szCs w:val="24"/>
+        </w:rPr>
+        <w:t xml:space="preserve">, which is also the WORDS file. Then, we use the function of </w:t>
+      </w:r>
+      <w:proofErr w:type="spellStart"/>
+      <w:r>
+        <w:rPr>
+          <w:rFonts w:hint="eastAsia"/>
+          <w:sz w:val="24"/>
+          <w:szCs w:val="24"/>
+        </w:rPr>
+        <w:t>Apriorigen</w:t>
+      </w:r>
+      <w:proofErr w:type="spellEnd"/>
+      <w:r>
+        <w:rPr>
+          <w:rFonts w:hint="eastAsia"/>
+          <w:sz w:val="24"/>
+          <w:szCs w:val="24"/>
+        </w:rPr>
+        <w:t xml:space="preserve"> to generate the candidate </w:t>
+      </w:r>
+      <w:proofErr w:type="spellStart"/>
+      <w:r>
+        <w:rPr>
+          <w:rFonts w:hint="eastAsia"/>
+          <w:sz w:val="24"/>
+          <w:szCs w:val="24"/>
+        </w:rPr>
+        <w:t>itemsets</w:t>
+      </w:r>
+      <w:proofErr w:type="spellEnd"/>
+      <w:r>
+        <w:rPr>
+          <w:rFonts w:hint="eastAsia"/>
+          <w:sz w:val="24"/>
+          <w:szCs w:val="24"/>
+        </w:rPr>
+        <w:t xml:space="preserve"> and prune some sets according to </w:t>
+      </w:r>
+      <w:proofErr w:type="spellStart"/>
+      <w:r>
+        <w:rPr>
+          <w:rFonts w:hint="eastAsia"/>
+          <w:sz w:val="24"/>
+          <w:szCs w:val="24"/>
+        </w:rPr>
+        <w:t>minsup</w:t>
       </w:r>
       <w:proofErr w:type="spellEnd"/>
       <w:r>
@@ -875,54 +965,195 @@
           <w:szCs w:val="24"/>
         </w:rPr>
         <w:t xml:space="preserve">. </w:t>
-      </w:r>
-      <w:r>
-        <w:rPr>
-          <w:sz w:val="24"/>
-          <w:szCs w:val="24"/>
-        </w:rPr>
-        <w:t>A</w:t>
-      </w:r>
-      <w:r>
-        <w:rPr>
-          <w:rFonts w:hint="eastAsia"/>
-          <w:sz w:val="24"/>
-          <w:szCs w:val="24"/>
-        </w:rPr>
-        <w:t xml:space="preserve">nd we can get the confidence for every association rule by divide the support of </w:t>
-      </w:r>
-      <w:proofErr w:type="spellStart"/>
-      <w:r>
-        <w:rPr>
-          <w:rFonts w:hint="eastAsia"/>
-          <w:sz w:val="24"/>
-          <w:szCs w:val="24"/>
-        </w:rPr>
-        <w:t>Itemset</w:t>
-      </w:r>
-      <w:proofErr w:type="spellEnd"/>
-      <w:r>
-        <w:rPr>
-          <w:rFonts w:hint="eastAsia"/>
-          <w:sz w:val="24"/>
-          <w:szCs w:val="24"/>
-        </w:rPr>
-        <w:t xml:space="preserve"> by the support of each word. After that, prune some association rules by minconf.</w:t>
       </w:r>
     </w:p>
     <w:p>
       <w:pPr>
         <w:pStyle w:val="ListParagraph"/>
-        <w:ind w:left="840" w:firstLineChars="0" w:firstLine="0"/>
-        <w:rPr>
-          <w:sz w:val="24"/>
-          <w:szCs w:val="24"/>
-        </w:rPr>
-      </w:pPr>
+        <w:numPr>
+          <w:ilvl w:val="1"/>
+          <w:numId w:val="1"/>
+        </w:numPr>
+        <w:ind w:firstLineChars="0"/>
+        <w:rPr>
+          <w:sz w:val="24"/>
+          <w:szCs w:val="24"/>
+        </w:rPr>
+      </w:pPr>
+      <w:r>
+        <w:rPr>
+          <w:rFonts w:hint="eastAsia"/>
+          <w:sz w:val="24"/>
+          <w:szCs w:val="24"/>
+        </w:rPr>
+        <w:t xml:space="preserve">Generate association rules according the </w:t>
+      </w:r>
+      <w:proofErr w:type="spellStart"/>
+      <w:r>
+        <w:rPr>
+          <w:rFonts w:hint="eastAsia"/>
+          <w:sz w:val="24"/>
+          <w:szCs w:val="24"/>
+        </w:rPr>
+        <w:t>LargeItemSets</w:t>
+      </w:r>
+      <w:proofErr w:type="spellEnd"/>
+      <w:r>
+        <w:rPr>
+          <w:rFonts w:hint="eastAsia"/>
+          <w:sz w:val="24"/>
+          <w:szCs w:val="24"/>
+        </w:rPr>
+        <w:t xml:space="preserve">. Due to we use the class of </w:t>
+      </w:r>
+      <w:proofErr w:type="spellStart"/>
+      <w:r>
+        <w:rPr>
+          <w:rFonts w:hint="eastAsia"/>
+          <w:sz w:val="24"/>
+          <w:szCs w:val="24"/>
+        </w:rPr>
+        <w:t>Itemset</w:t>
+      </w:r>
+      <w:proofErr w:type="spellEnd"/>
+      <w:r>
+        <w:rPr>
+          <w:rFonts w:hint="eastAsia"/>
+          <w:sz w:val="24"/>
+          <w:szCs w:val="24"/>
+        </w:rPr>
+        <w:t xml:space="preserve"> to store every </w:t>
+      </w:r>
+      <w:proofErr w:type="spellStart"/>
+      <w:r>
+        <w:rPr>
+          <w:rFonts w:hint="eastAsia"/>
+          <w:sz w:val="24"/>
+          <w:szCs w:val="24"/>
+        </w:rPr>
+        <w:t>largeItemset</w:t>
+      </w:r>
+      <w:proofErr w:type="spellEnd"/>
+      <w:r>
+        <w:rPr>
+          <w:rFonts w:hint="eastAsia"/>
+          <w:sz w:val="24"/>
+          <w:szCs w:val="24"/>
+        </w:rPr>
+        <w:t xml:space="preserve">, we get the support value for every </w:t>
+      </w:r>
+      <w:proofErr w:type="spellStart"/>
+      <w:r>
+        <w:rPr>
+          <w:rFonts w:hint="eastAsia"/>
+          <w:sz w:val="24"/>
+          <w:szCs w:val="24"/>
+        </w:rPr>
+        <w:t>Itemset</w:t>
+      </w:r>
+      <w:proofErr w:type="spellEnd"/>
+      <w:r>
+        <w:rPr>
+          <w:rFonts w:hint="eastAsia"/>
+          <w:sz w:val="24"/>
+          <w:szCs w:val="24"/>
+        </w:rPr>
+        <w:t xml:space="preserve">. Then for every </w:t>
+      </w:r>
+      <w:proofErr w:type="spellStart"/>
+      <w:r>
+        <w:rPr>
+          <w:rFonts w:hint="eastAsia"/>
+          <w:sz w:val="24"/>
+          <w:szCs w:val="24"/>
+        </w:rPr>
+        <w:t>Itemset</w:t>
+      </w:r>
+      <w:proofErr w:type="spellEnd"/>
+      <w:r>
+        <w:rPr>
+          <w:rFonts w:hint="eastAsia"/>
+          <w:sz w:val="24"/>
+          <w:szCs w:val="24"/>
+        </w:rPr>
+        <w:t xml:space="preserve">, we compute the support value for every word in this </w:t>
+      </w:r>
+      <w:proofErr w:type="spellStart"/>
+      <w:r>
+        <w:rPr>
+          <w:rFonts w:hint="eastAsia"/>
+          <w:sz w:val="24"/>
+          <w:szCs w:val="24"/>
+        </w:rPr>
+        <w:t>Itemset</w:t>
+      </w:r>
+      <w:proofErr w:type="spellEnd"/>
+      <w:r>
+        <w:rPr>
+          <w:rFonts w:hint="eastAsia"/>
+          <w:sz w:val="24"/>
+          <w:szCs w:val="24"/>
+        </w:rPr>
+        <w:t xml:space="preserve">. </w:t>
+      </w:r>
+      <w:r>
+        <w:rPr>
+          <w:sz w:val="24"/>
+          <w:szCs w:val="24"/>
+        </w:rPr>
+        <w:t>A</w:t>
+      </w:r>
+      <w:r>
+        <w:rPr>
+          <w:rFonts w:hint="eastAsia"/>
+          <w:sz w:val="24"/>
+          <w:szCs w:val="24"/>
+        </w:rPr>
+        <w:t xml:space="preserve">nd we can get the confidence for every association rule by divide the support of </w:t>
+      </w:r>
+      <w:proofErr w:type="spellStart"/>
+      <w:r>
+        <w:rPr>
+          <w:rFonts w:hint="eastAsia"/>
+          <w:sz w:val="24"/>
+          <w:szCs w:val="24"/>
+        </w:rPr>
+        <w:t>Itemset</w:t>
+      </w:r>
+      <w:proofErr w:type="spellEnd"/>
+      <w:r>
+        <w:rPr>
+          <w:rFonts w:hint="eastAsia"/>
+          <w:sz w:val="24"/>
+          <w:szCs w:val="24"/>
+        </w:rPr>
+        <w:t xml:space="preserve"> by the support of each word. After that, prune some association rules by minconf.</w:t>
+      </w:r>
+    </w:p>
+    <w:p>
+      <w:pPr>
+        <w:pStyle w:val="ListParagraph"/>
+        <w:numPr>
+          <w:ilvl w:val="1"/>
+          <w:numId w:val="1"/>
+        </w:numPr>
+        <w:ind w:firstLineChars="0"/>
+        <w:rPr>
+          <w:sz w:val="24"/>
+          <w:szCs w:val="24"/>
+        </w:rPr>
+      </w:pPr>
+      <w:r>
+        <w:rPr>
+          <w:sz w:val="24"/>
+          <w:szCs w:val="24"/>
+        </w:rPr>
+        <w:t>We use a smaller index for 20newsgroups since our larger faster index crashes it. However the larger index is very useful. We are limited by Java’s heap allocator (we tried using “java –Xmx3072m” for instance, but it was unable to allocate that heap, even using virtual memory swap space.</w:t>
+      </w:r>
     </w:p>
     <w:sectPr>
       <w:pgSz w:w="11906" w:h="16838"/>
-      <w:pgMar w:top="1440" w:right="1800" w:bottom="1440" w:left="1800" w:header="851" w:footer="992" w:gutter="0"/>
+      <w:pgMar w:top="1440" w:right="1440" w:bottom="1440" w:left="1440" w:header="851" w:footer="992" w:gutter="0"/>
       <w:cols w:space="425"/>
       <w:docGrid w:type="lines" w:linePitch="312"/>
     </w:sectPr>

</xml_diff>

<commit_message>
[submit] readier to submit
</commit_message>
<xml_diff>
--- a/readme.docx
+++ b/readme.docx
@@ -118,21 +118,12 @@
           <w:szCs w:val="24"/>
         </w:rPr>
       </w:pPr>
-      <w:proofErr w:type="spellStart"/>
-      <w:r>
-        <w:rPr>
-          <w:sz w:val="24"/>
-          <w:szCs w:val="24"/>
-        </w:rPr>
-        <w:t>Jave</w:t>
-      </w:r>
-      <w:proofErr w:type="spellEnd"/>
-      <w:r>
-        <w:rPr>
-          <w:sz w:val="24"/>
-          <w:szCs w:val="24"/>
-        </w:rPr>
-        <w:t xml:space="preserve"> code files</w:t>
+      <w:r>
+        <w:rPr>
+          <w:sz w:val="24"/>
+          <w:szCs w:val="24"/>
+        </w:rPr>
+        <w:t>Jave code files</w:t>
       </w:r>
     </w:p>
     <w:p>
@@ -148,7 +139,6 @@
           <w:szCs w:val="24"/>
         </w:rPr>
       </w:pPr>
-      <w:proofErr w:type="spellStart"/>
       <w:r>
         <w:rPr>
           <w:sz w:val="24"/>
@@ -156,7 +146,6 @@
         </w:rPr>
         <w:t>Makefile</w:t>
       </w:r>
-      <w:proofErr w:type="spellEnd"/>
     </w:p>
     <w:p>
       <w:pPr>
@@ -218,23 +207,7 @@
           <w:sz w:val="24"/>
           <w:szCs w:val="24"/>
         </w:rPr>
-        <w:t>Unpack the .</w:t>
-      </w:r>
-      <w:proofErr w:type="spellStart"/>
-      <w:r>
-        <w:rPr>
-          <w:sz w:val="24"/>
-          <w:szCs w:val="24"/>
-        </w:rPr>
-        <w:t>tar.gz</w:t>
-      </w:r>
-      <w:proofErr w:type="spellEnd"/>
-      <w:r>
-        <w:rPr>
-          <w:sz w:val="24"/>
-          <w:szCs w:val="24"/>
-        </w:rPr>
-        <w:t xml:space="preserve"> archive.</w:t>
+        <w:t>Unpack the .tar.gz archive.</w:t>
       </w:r>
     </w:p>
     <w:p>
@@ -290,6 +263,41 @@
       <w:pPr>
         <w:pStyle w:val="ListParagraph"/>
         <w:numPr>
+          <w:ilvl w:val="1"/>
+          <w:numId w:val="1"/>
+        </w:numPr>
+        <w:ind w:firstLineChars="0"/>
+        <w:rPr>
+          <w:sz w:val="24"/>
+          <w:szCs w:val="24"/>
+        </w:rPr>
+      </w:pPr>
+      <w:r>
+        <w:rPr>
+          <w:sz w:val="24"/>
+          <w:szCs w:val="24"/>
+        </w:rPr>
+        <w:t>(</w:t>
+      </w:r>
+      <w:r>
+        <w:rPr>
+          <w:sz w:val="24"/>
+          <w:szCs w:val="24"/>
+        </w:rPr>
+        <w:t>All output goes into the ‘bin’ directory</w:t>
+      </w:r>
+      <w:r>
+        <w:rPr>
+          <w:sz w:val="24"/>
+          <w:szCs w:val="24"/>
+        </w:rPr>
+        <w:t>)</w:t>
+      </w:r>
+    </w:p>
+    <w:p>
+      <w:pPr>
+        <w:pStyle w:val="ListParagraph"/>
+        <w:numPr>
           <w:ilvl w:val="0"/>
           <w:numId w:val="1"/>
         </w:numPr>
@@ -356,32 +364,37 @@
           <w:sz w:val="24"/>
           <w:szCs w:val="24"/>
         </w:rPr>
-        <w:t xml:space="preserve">in these files. We use </w:t>
-      </w:r>
-      <w:proofErr w:type="spellStart"/>
+        <w:t xml:space="preserve">in these files. We use TreeMap to store the words and corresponding occurrences. Then generate COMMON&amp;WORDS files according to their occurrences. Meantime, we build </w:t>
+      </w:r>
+      <w:r>
+        <w:rPr>
+          <w:sz w:val="24"/>
+          <w:szCs w:val="24"/>
+        </w:rPr>
+        <w:t>six</w:t>
+      </w:r>
       <w:r>
         <w:rPr>
           <w:rFonts w:hint="eastAsia"/>
           <w:sz w:val="24"/>
           <w:szCs w:val="24"/>
         </w:rPr>
-        <w:t>TreeMap</w:t>
-      </w:r>
-      <w:proofErr w:type="spellEnd"/>
+        <w:t xml:space="preserve"> tables using HashMap:</w:t>
+      </w:r>
       <w:r>
         <w:rPr>
           <w:rFonts w:hint="eastAsia"/>
           <w:sz w:val="24"/>
           <w:szCs w:val="24"/>
         </w:rPr>
-        <w:t xml:space="preserve"> to store the words and corresponding occurrences. Then generate COMMON&amp;WORDS files according to their occurrences. Meantime, we build </w:t>
-      </w:r>
-      <w:r>
-        <w:rPr>
-          <w:sz w:val="24"/>
-          <w:szCs w:val="24"/>
-        </w:rPr>
-        <w:t>six</w:t>
+        <w:t xml:space="preserve"> 1. docIds: store the name of every document and it</w:t>
+      </w:r>
+      <w:r>
+        <w:rPr>
+          <w:sz w:val="24"/>
+          <w:szCs w:val="24"/>
+        </w:rPr>
+        <w:t xml:space="preserve">s </w:t>
       </w:r>
       <w:r>
         <w:rPr>
@@ -389,170 +402,21 @@
           <w:sz w:val="24"/>
           <w:szCs w:val="24"/>
         </w:rPr>
-        <w:t xml:space="preserve"> tables using </w:t>
-      </w:r>
-      <w:proofErr w:type="spellStart"/>
+        <w:t xml:space="preserve">unique ID; 2. wordIds: store every word and its unique ID; 3. idWords: the reverse table of wordIds; 4. wordDocs: store every word ID and the IDs of documents which contain this word; 5. docWords: </w:t>
+      </w:r>
+      <w:r>
+        <w:rPr>
+          <w:sz w:val="24"/>
+          <w:szCs w:val="24"/>
+        </w:rPr>
+        <w:t>store a doc ID and all the word IDs that it contains</w:t>
+      </w:r>
       <w:r>
         <w:rPr>
           <w:rFonts w:hint="eastAsia"/>
           <w:sz w:val="24"/>
           <w:szCs w:val="24"/>
         </w:rPr>
-        <w:t>HashMap</w:t>
-      </w:r>
-      <w:proofErr w:type="spellEnd"/>
-      <w:r>
-        <w:rPr>
-          <w:rFonts w:hint="eastAsia"/>
-          <w:sz w:val="24"/>
-          <w:szCs w:val="24"/>
-        </w:rPr>
-        <w:t>:</w:t>
-      </w:r>
-      <w:r>
-        <w:rPr>
-          <w:rFonts w:hint="eastAsia"/>
-          <w:sz w:val="24"/>
-          <w:szCs w:val="24"/>
-        </w:rPr>
-        <w:t xml:space="preserve"> 1. </w:t>
-      </w:r>
-      <w:proofErr w:type="spellStart"/>
-      <w:r>
-        <w:rPr>
-          <w:rFonts w:hint="eastAsia"/>
-          <w:sz w:val="24"/>
-          <w:szCs w:val="24"/>
-        </w:rPr>
-        <w:t>docIds</w:t>
-      </w:r>
-      <w:proofErr w:type="spellEnd"/>
-      <w:r>
-        <w:rPr>
-          <w:rFonts w:hint="eastAsia"/>
-          <w:sz w:val="24"/>
-          <w:szCs w:val="24"/>
-        </w:rPr>
-        <w:t>: store the name of every document and it</w:t>
-      </w:r>
-      <w:r>
-        <w:rPr>
-          <w:sz w:val="24"/>
-          <w:szCs w:val="24"/>
-        </w:rPr>
-        <w:t xml:space="preserve">s </w:t>
-      </w:r>
-      <w:r>
-        <w:rPr>
-          <w:rFonts w:hint="eastAsia"/>
-          <w:sz w:val="24"/>
-          <w:szCs w:val="24"/>
-        </w:rPr>
-        <w:t xml:space="preserve">unique ID; 2. </w:t>
-      </w:r>
-      <w:proofErr w:type="spellStart"/>
-      <w:r>
-        <w:rPr>
-          <w:rFonts w:hint="eastAsia"/>
-          <w:sz w:val="24"/>
-          <w:szCs w:val="24"/>
-        </w:rPr>
-        <w:t>wordIds</w:t>
-      </w:r>
-      <w:proofErr w:type="spellEnd"/>
-      <w:r>
-        <w:rPr>
-          <w:rFonts w:hint="eastAsia"/>
-          <w:sz w:val="24"/>
-          <w:szCs w:val="24"/>
-        </w:rPr>
-        <w:t xml:space="preserve">: store every word and its unique ID; 3. </w:t>
-      </w:r>
-      <w:proofErr w:type="spellStart"/>
-      <w:r>
-        <w:rPr>
-          <w:rFonts w:hint="eastAsia"/>
-          <w:sz w:val="24"/>
-          <w:szCs w:val="24"/>
-        </w:rPr>
-        <w:t>idWords</w:t>
-      </w:r>
-      <w:proofErr w:type="spellEnd"/>
-      <w:r>
-        <w:rPr>
-          <w:rFonts w:hint="eastAsia"/>
-          <w:sz w:val="24"/>
-          <w:szCs w:val="24"/>
-        </w:rPr>
-        <w:t xml:space="preserve">: the reverse table of </w:t>
-      </w:r>
-      <w:proofErr w:type="spellStart"/>
-      <w:r>
-        <w:rPr>
-          <w:rFonts w:hint="eastAsia"/>
-          <w:sz w:val="24"/>
-          <w:szCs w:val="24"/>
-        </w:rPr>
-        <w:t>wordIds</w:t>
-      </w:r>
-      <w:proofErr w:type="spellEnd"/>
-      <w:r>
-        <w:rPr>
-          <w:rFonts w:hint="eastAsia"/>
-          <w:sz w:val="24"/>
-          <w:szCs w:val="24"/>
-        </w:rPr>
-        <w:t xml:space="preserve">; 4. </w:t>
-      </w:r>
-      <w:proofErr w:type="spellStart"/>
-      <w:r>
-        <w:rPr>
-          <w:rFonts w:hint="eastAsia"/>
-          <w:sz w:val="24"/>
-          <w:szCs w:val="24"/>
-        </w:rPr>
-        <w:t>wordDocs</w:t>
-      </w:r>
-      <w:proofErr w:type="spellEnd"/>
-      <w:r>
-        <w:rPr>
-          <w:rFonts w:hint="eastAsia"/>
-          <w:sz w:val="24"/>
-          <w:szCs w:val="24"/>
-        </w:rPr>
-        <w:t xml:space="preserve">: store every word ID and the IDs of documents which contain this word; 5. </w:t>
-      </w:r>
-      <w:proofErr w:type="spellStart"/>
-      <w:r>
-        <w:rPr>
-          <w:rFonts w:hint="eastAsia"/>
-          <w:sz w:val="24"/>
-          <w:szCs w:val="24"/>
-        </w:rPr>
-        <w:t>docWords</w:t>
-      </w:r>
-      <w:proofErr w:type="spellEnd"/>
-      <w:r>
-        <w:rPr>
-          <w:rFonts w:hint="eastAsia"/>
-          <w:sz w:val="24"/>
-          <w:szCs w:val="24"/>
-        </w:rPr>
-        <w:t xml:space="preserve">: </w:t>
-      </w:r>
-      <w:r>
-        <w:rPr>
-          <w:sz w:val="24"/>
-          <w:szCs w:val="24"/>
-        </w:rPr>
-        <w:t>store a doc ID and all the word IDs that it contains</w:t>
-      </w:r>
-      <w:r>
-        <w:rPr>
-          <w:rFonts w:hint="eastAsia"/>
-          <w:sz w:val="24"/>
-          <w:szCs w:val="24"/>
-        </w:rPr>
         <w:t>.</w:t>
       </w:r>
       <w:r>
@@ -560,23 +424,7 @@
           <w:sz w:val="24"/>
           <w:szCs w:val="24"/>
         </w:rPr>
-        <w:t xml:space="preserve"> 6. </w:t>
-      </w:r>
-      <w:proofErr w:type="spellStart"/>
-      <w:r>
-        <w:rPr>
-          <w:sz w:val="24"/>
-          <w:szCs w:val="24"/>
-        </w:rPr>
-        <w:t>multiwordDocs</w:t>
-      </w:r>
-      <w:proofErr w:type="spellEnd"/>
-      <w:r>
-        <w:rPr>
-          <w:sz w:val="24"/>
-          <w:szCs w:val="24"/>
-        </w:rPr>
-        <w:t>: holds pairs of word IDs that show up in at least 1 document together</w:t>
+        <w:t xml:space="preserve"> 6. multiwordDocs: holds pairs of word IDs that show up in at least 1 document together</w:t>
       </w:r>
     </w:p>
     <w:p>
@@ -597,73 +445,7 @@
           <w:sz w:val="24"/>
           <w:szCs w:val="24"/>
         </w:rPr>
-        <w:t xml:space="preserve">We create a data structure called </w:t>
-      </w:r>
-      <w:proofErr w:type="spellStart"/>
-      <w:r>
-        <w:rPr>
-          <w:sz w:val="24"/>
-          <w:szCs w:val="24"/>
-        </w:rPr>
-        <w:t>Itemset</w:t>
-      </w:r>
-      <w:proofErr w:type="spellEnd"/>
-      <w:r>
-        <w:rPr>
-          <w:sz w:val="24"/>
-          <w:szCs w:val="24"/>
-        </w:rPr>
-        <w:t xml:space="preserve"> that is just a bitmap. Each word corresponds to 1 specific bit position in the bitmap. However since there can be many words, we store a “disjoint bitmap” so instead of storing the entire </w:t>
-      </w:r>
-      <w:proofErr w:type="spellStart"/>
-      <w:r>
-        <w:rPr>
-          <w:sz w:val="24"/>
-          <w:szCs w:val="24"/>
-        </w:rPr>
-        <w:t>bitstring</w:t>
-      </w:r>
-      <w:proofErr w:type="spellEnd"/>
-      <w:r>
-        <w:rPr>
-          <w:sz w:val="24"/>
-          <w:szCs w:val="24"/>
-        </w:rPr>
-        <w:t xml:space="preserve"> where </w:t>
-      </w:r>
-      <w:proofErr w:type="spellStart"/>
-      <w:proofErr w:type="gramStart"/>
-      <w:r>
-        <w:rPr>
-          <w:sz w:val="24"/>
-          <w:szCs w:val="24"/>
-        </w:rPr>
-        <w:t>len</w:t>
-      </w:r>
-      <w:proofErr w:type="spellEnd"/>
-      <w:r>
-        <w:rPr>
-          <w:sz w:val="24"/>
-          <w:szCs w:val="24"/>
-        </w:rPr>
-        <w:t>(</w:t>
-      </w:r>
-      <w:proofErr w:type="spellStart"/>
-      <w:proofErr w:type="gramEnd"/>
-      <w:r>
-        <w:rPr>
-          <w:sz w:val="24"/>
-          <w:szCs w:val="24"/>
-        </w:rPr>
-        <w:t>bitstring</w:t>
-      </w:r>
-      <w:proofErr w:type="spellEnd"/>
-      <w:r>
-        <w:rPr>
-          <w:sz w:val="24"/>
-          <w:szCs w:val="24"/>
-        </w:rPr>
-        <w:t xml:space="preserve">) = # words, we store a </w:t>
+        <w:t xml:space="preserve">We create a data structure called Itemset that is just a bitmap. Each word corresponds to 1 specific bit position in the bitmap. However since there can be many words, we store a “disjoint bitmap” so instead of storing the entire bitstring where len(bitstring) = # words, we store a </w:t>
       </w:r>
       <w:r>
         <w:rPr>
@@ -672,7 +454,6 @@
         </w:rPr>
         <w:t xml:space="preserve">list of </w:t>
       </w:r>
-      <w:proofErr w:type="spellStart"/>
       <w:r>
         <w:rPr>
           <w:sz w:val="24"/>
@@ -687,100 +468,19 @@
         </w:rPr>
         <w:t>s</w:t>
       </w:r>
-      <w:proofErr w:type="spellEnd"/>
-      <w:r>
-        <w:rPr>
-          <w:sz w:val="24"/>
-          <w:szCs w:val="24"/>
-        </w:rPr>
-        <w:t xml:space="preserve"> (</w:t>
-      </w:r>
-      <w:proofErr w:type="spellStart"/>
-      <w:r>
-        <w:rPr>
-          <w:sz w:val="24"/>
-          <w:szCs w:val="24"/>
-        </w:rPr>
-        <w:t>rangeId</w:t>
-      </w:r>
-      <w:proofErr w:type="spellEnd"/>
-      <w:r>
-        <w:rPr>
-          <w:sz w:val="24"/>
-          <w:szCs w:val="24"/>
-        </w:rPr>
-        <w:t xml:space="preserve">, bitmap) where </w:t>
-      </w:r>
-      <w:proofErr w:type="spellStart"/>
-      <w:r>
-        <w:rPr>
-          <w:sz w:val="24"/>
-          <w:szCs w:val="24"/>
-        </w:rPr>
-        <w:t>rangeId</w:t>
-      </w:r>
-      <w:proofErr w:type="spellEnd"/>
-      <w:r>
-        <w:rPr>
-          <w:sz w:val="24"/>
-          <w:szCs w:val="24"/>
-        </w:rPr>
-        <w:t xml:space="preserve"> is the chunk of bitmap that the </w:t>
-      </w:r>
-      <w:proofErr w:type="spellStart"/>
-      <w:r>
-        <w:rPr>
-          <w:sz w:val="24"/>
-          <w:szCs w:val="24"/>
-        </w:rPr>
-        <w:t>tuple</w:t>
-      </w:r>
-      <w:proofErr w:type="spellEnd"/>
-      <w:r>
-        <w:rPr>
-          <w:sz w:val="24"/>
-          <w:szCs w:val="24"/>
-        </w:rPr>
-        <w:t xml:space="preserve"> represents. Each range is 32 bits since Java has 32-bit integers.</w:t>
-      </w:r>
-      <w:r>
-        <w:rPr>
-          <w:sz w:val="24"/>
-          <w:szCs w:val="24"/>
-        </w:rPr>
-        <w:t xml:space="preserve"> </w:t>
-      </w:r>
-      <w:proofErr w:type="spellStart"/>
-      <w:r>
-        <w:rPr>
-          <w:sz w:val="24"/>
-          <w:szCs w:val="24"/>
-        </w:rPr>
-        <w:t>Itemset</w:t>
-      </w:r>
-      <w:proofErr w:type="spellEnd"/>
-      <w:r>
-        <w:rPr>
-          <w:sz w:val="24"/>
-          <w:szCs w:val="24"/>
-        </w:rPr>
-        <w:t xml:space="preserve"> is a useful data structure because it lets us do fast bit manipulations like bitwise AND </w:t>
-      </w:r>
-      <w:proofErr w:type="spellStart"/>
-      <w:r>
-        <w:rPr>
-          <w:sz w:val="24"/>
-          <w:szCs w:val="24"/>
-        </w:rPr>
-        <w:t>and</w:t>
-      </w:r>
-      <w:proofErr w:type="spellEnd"/>
-      <w:r>
-        <w:rPr>
-          <w:sz w:val="24"/>
-          <w:szCs w:val="24"/>
-        </w:rPr>
-        <w:t xml:space="preserve"> OR.</w:t>
+      <w:r>
+        <w:rPr>
+          <w:sz w:val="24"/>
+          <w:szCs w:val="24"/>
+        </w:rPr>
+        <w:t xml:space="preserve"> (rangeId, bitmap) where rangeId is the chunk of bitmap that the tuple represents. Each range is 32 bits since Java has 32-bit integers.</w:t>
+      </w:r>
+      <w:r>
+        <w:rPr>
+          <w:sz w:val="24"/>
+          <w:szCs w:val="24"/>
+        </w:rPr>
+        <w:t xml:space="preserve"> Itemset is a useful data structure because it lets us do fast bit manipulations like bitwise AND and OR.</w:t>
       </w:r>
     </w:p>
     <w:p>
@@ -802,169 +502,7 @@
           <w:sz w:val="24"/>
           <w:szCs w:val="24"/>
         </w:rPr>
-        <w:t xml:space="preserve">Do </w:t>
-      </w:r>
-      <w:proofErr w:type="spellStart"/>
-      <w:r>
-        <w:rPr>
-          <w:rFonts w:hint="eastAsia"/>
-          <w:sz w:val="24"/>
-          <w:szCs w:val="24"/>
-        </w:rPr>
-        <w:t>Apriori</w:t>
-      </w:r>
-      <w:proofErr w:type="spellEnd"/>
-      <w:r>
-        <w:rPr>
-          <w:rFonts w:hint="eastAsia"/>
-          <w:sz w:val="24"/>
-          <w:szCs w:val="24"/>
-        </w:rPr>
-        <w:t xml:space="preserve"> algorithm to find </w:t>
-      </w:r>
-      <w:proofErr w:type="spellStart"/>
-      <w:r>
-        <w:rPr>
-          <w:rFonts w:hint="eastAsia"/>
-          <w:sz w:val="24"/>
-          <w:szCs w:val="24"/>
-        </w:rPr>
-        <w:t>LargeItemSets</w:t>
-      </w:r>
-      <w:proofErr w:type="spellEnd"/>
-      <w:r>
-        <w:rPr>
-          <w:rFonts w:hint="eastAsia"/>
-          <w:sz w:val="24"/>
-          <w:szCs w:val="24"/>
-        </w:rPr>
-        <w:t xml:space="preserve">. First, we get the values of </w:t>
-      </w:r>
-      <w:proofErr w:type="spellStart"/>
-      <w:r>
-        <w:rPr>
-          <w:rFonts w:hint="eastAsia"/>
-          <w:sz w:val="24"/>
-          <w:szCs w:val="24"/>
-        </w:rPr>
-        <w:t>minsup</w:t>
-      </w:r>
-      <w:proofErr w:type="spellEnd"/>
-      <w:r>
-        <w:rPr>
-          <w:rFonts w:hint="eastAsia"/>
-          <w:sz w:val="24"/>
-          <w:szCs w:val="24"/>
-        </w:rPr>
-        <w:t xml:space="preserve"> and </w:t>
-      </w:r>
-      <w:proofErr w:type="spellStart"/>
-      <w:r>
-        <w:rPr>
-          <w:rFonts w:hint="eastAsia"/>
-          <w:sz w:val="24"/>
-          <w:szCs w:val="24"/>
-        </w:rPr>
-        <w:t>minconf</w:t>
-      </w:r>
-      <w:proofErr w:type="spellEnd"/>
-      <w:r>
-        <w:rPr>
-          <w:rFonts w:hint="eastAsia"/>
-          <w:sz w:val="24"/>
-          <w:szCs w:val="24"/>
-        </w:rPr>
-        <w:t xml:space="preserve"> from the user. Generate the one item </w:t>
-      </w:r>
-      <w:proofErr w:type="spellStart"/>
-      <w:r>
-        <w:rPr>
-          <w:rFonts w:hint="eastAsia"/>
-          <w:sz w:val="24"/>
-          <w:szCs w:val="24"/>
-        </w:rPr>
-        <w:t>largeItemset</w:t>
-      </w:r>
-      <w:proofErr w:type="spellEnd"/>
-      <w:r>
-        <w:rPr>
-          <w:rFonts w:hint="eastAsia"/>
-          <w:sz w:val="24"/>
-          <w:szCs w:val="24"/>
-        </w:rPr>
-        <w:t xml:space="preserve"> from the file of </w:t>
-      </w:r>
-      <w:proofErr w:type="spellStart"/>
-      <w:r>
-        <w:rPr>
-          <w:rFonts w:hint="eastAsia"/>
-          <w:sz w:val="24"/>
-          <w:szCs w:val="24"/>
-        </w:rPr>
-        <w:t>sortedwords</w:t>
-      </w:r>
-      <w:proofErr w:type="spellEnd"/>
-      <w:r>
-        <w:rPr>
-          <w:rFonts w:hint="eastAsia"/>
-          <w:sz w:val="24"/>
-          <w:szCs w:val="24"/>
-        </w:rPr>
-        <w:t xml:space="preserve">, which is also the WORDS file. Then, we use the function of </w:t>
-      </w:r>
-      <w:proofErr w:type="spellStart"/>
-      <w:r>
-        <w:rPr>
-          <w:rFonts w:hint="eastAsia"/>
-          <w:sz w:val="24"/>
-          <w:szCs w:val="24"/>
-        </w:rPr>
-        <w:t>Apriorigen</w:t>
-      </w:r>
-      <w:proofErr w:type="spellEnd"/>
-      <w:r>
-        <w:rPr>
-          <w:rFonts w:hint="eastAsia"/>
-          <w:sz w:val="24"/>
-          <w:szCs w:val="24"/>
-        </w:rPr>
-        <w:t xml:space="preserve"> to generate the candidate </w:t>
-      </w:r>
-      <w:proofErr w:type="spellStart"/>
-      <w:r>
-        <w:rPr>
-          <w:rFonts w:hint="eastAsia"/>
-          <w:sz w:val="24"/>
-          <w:szCs w:val="24"/>
-        </w:rPr>
-        <w:t>itemsets</w:t>
-      </w:r>
-      <w:proofErr w:type="spellEnd"/>
-      <w:r>
-        <w:rPr>
-          <w:rFonts w:hint="eastAsia"/>
-          <w:sz w:val="24"/>
-          <w:szCs w:val="24"/>
-        </w:rPr>
-        <w:t xml:space="preserve"> and prune some sets according to </w:t>
-      </w:r>
-      <w:proofErr w:type="spellStart"/>
-      <w:r>
-        <w:rPr>
-          <w:rFonts w:hint="eastAsia"/>
-          <w:sz w:val="24"/>
-          <w:szCs w:val="24"/>
-        </w:rPr>
-        <w:t>minsup</w:t>
-      </w:r>
-      <w:proofErr w:type="spellEnd"/>
-      <w:r>
-        <w:rPr>
-          <w:rFonts w:hint="eastAsia"/>
-          <w:sz w:val="24"/>
-          <w:szCs w:val="24"/>
-        </w:rPr>
-        <w:t xml:space="preserve">. </w:t>
+        <w:t xml:space="preserve">Do Apriori algorithm to find LargeItemSets. First, we get the values of minsup and minconf from the user. Generate the one item largeItemset from the file of sortedwords, which is also the WORDS file. Then, we use the function of Apriorigen to generate the candidate itemsets and prune some sets according to minsup. </w:t>
       </w:r>
     </w:p>
     <w:p>
@@ -986,148 +524,22 @@
           <w:sz w:val="24"/>
           <w:szCs w:val="24"/>
         </w:rPr>
-        <w:t xml:space="preserve">Generate association rules according the </w:t>
-      </w:r>
-      <w:proofErr w:type="spellStart"/>
+        <w:t xml:space="preserve">Generate association rules according the LargeItemSets. Due to we use the class of Itemset to store every largeItemset, we get the support value for every Itemset. Then for every Itemset, we compute the support value for every word in this Itemset. </w:t>
+      </w:r>
+      <w:r>
+        <w:rPr>
+          <w:sz w:val="24"/>
+          <w:szCs w:val="24"/>
+        </w:rPr>
+        <w:t>A</w:t>
+      </w:r>
       <w:r>
         <w:rPr>
           <w:rFonts w:hint="eastAsia"/>
           <w:sz w:val="24"/>
           <w:szCs w:val="24"/>
         </w:rPr>
-        <w:t>LargeItemSets</w:t>
-      </w:r>
-      <w:proofErr w:type="spellEnd"/>
-      <w:r>
-        <w:rPr>
-          <w:rFonts w:hint="eastAsia"/>
-          <w:sz w:val="24"/>
-          <w:szCs w:val="24"/>
-        </w:rPr>
-        <w:t xml:space="preserve">. Due to we use the class of </w:t>
-      </w:r>
-      <w:proofErr w:type="spellStart"/>
-      <w:r>
-        <w:rPr>
-          <w:rFonts w:hint="eastAsia"/>
-          <w:sz w:val="24"/>
-          <w:szCs w:val="24"/>
-        </w:rPr>
-        <w:t>Itemset</w:t>
-      </w:r>
-      <w:proofErr w:type="spellEnd"/>
-      <w:r>
-        <w:rPr>
-          <w:rFonts w:hint="eastAsia"/>
-          <w:sz w:val="24"/>
-          <w:szCs w:val="24"/>
-        </w:rPr>
-        <w:t xml:space="preserve"> to store every </w:t>
-      </w:r>
-      <w:proofErr w:type="spellStart"/>
-      <w:r>
-        <w:rPr>
-          <w:rFonts w:hint="eastAsia"/>
-          <w:sz w:val="24"/>
-          <w:szCs w:val="24"/>
-        </w:rPr>
-        <w:t>largeItemset</w:t>
-      </w:r>
-      <w:proofErr w:type="spellEnd"/>
-      <w:r>
-        <w:rPr>
-          <w:rFonts w:hint="eastAsia"/>
-          <w:sz w:val="24"/>
-          <w:szCs w:val="24"/>
-        </w:rPr>
-        <w:t xml:space="preserve">, we get the support value for every </w:t>
-      </w:r>
-      <w:proofErr w:type="spellStart"/>
-      <w:r>
-        <w:rPr>
-          <w:rFonts w:hint="eastAsia"/>
-          <w:sz w:val="24"/>
-          <w:szCs w:val="24"/>
-        </w:rPr>
-        <w:t>Itemset</w:t>
-      </w:r>
-      <w:proofErr w:type="spellEnd"/>
-      <w:r>
-        <w:rPr>
-          <w:rFonts w:hint="eastAsia"/>
-          <w:sz w:val="24"/>
-          <w:szCs w:val="24"/>
-        </w:rPr>
-        <w:t xml:space="preserve">. Then for every </w:t>
-      </w:r>
-      <w:proofErr w:type="spellStart"/>
-      <w:r>
-        <w:rPr>
-          <w:rFonts w:hint="eastAsia"/>
-          <w:sz w:val="24"/>
-          <w:szCs w:val="24"/>
-        </w:rPr>
-        <w:t>Itemset</w:t>
-      </w:r>
-      <w:proofErr w:type="spellEnd"/>
-      <w:r>
-        <w:rPr>
-          <w:rFonts w:hint="eastAsia"/>
-          <w:sz w:val="24"/>
-          <w:szCs w:val="24"/>
-        </w:rPr>
-        <w:t xml:space="preserve">, we compute the support value for every word in this </w:t>
-      </w:r>
-      <w:proofErr w:type="spellStart"/>
-      <w:r>
-        <w:rPr>
-          <w:rFonts w:hint="eastAsia"/>
-          <w:sz w:val="24"/>
-          <w:szCs w:val="24"/>
-        </w:rPr>
-        <w:t>Itemset</w:t>
-      </w:r>
-      <w:proofErr w:type="spellEnd"/>
-      <w:r>
-        <w:rPr>
-          <w:rFonts w:hint="eastAsia"/>
-          <w:sz w:val="24"/>
-          <w:szCs w:val="24"/>
-        </w:rPr>
-        <w:t xml:space="preserve">. </w:t>
-      </w:r>
-      <w:r>
-        <w:rPr>
-          <w:sz w:val="24"/>
-          <w:szCs w:val="24"/>
-        </w:rPr>
-        <w:t>A</w:t>
-      </w:r>
-      <w:r>
-        <w:rPr>
-          <w:rFonts w:hint="eastAsia"/>
-          <w:sz w:val="24"/>
-          <w:szCs w:val="24"/>
-        </w:rPr>
-        <w:t xml:space="preserve">nd we can get the confidence for every association rule by divide the support of </w:t>
-      </w:r>
-      <w:proofErr w:type="spellStart"/>
-      <w:r>
-        <w:rPr>
-          <w:rFonts w:hint="eastAsia"/>
-          <w:sz w:val="24"/>
-          <w:szCs w:val="24"/>
-        </w:rPr>
-        <w:t>Itemset</w:t>
-      </w:r>
-      <w:proofErr w:type="spellEnd"/>
-      <w:r>
-        <w:rPr>
-          <w:rFonts w:hint="eastAsia"/>
-          <w:sz w:val="24"/>
-          <w:szCs w:val="24"/>
-        </w:rPr>
-        <w:t xml:space="preserve"> by the support of each word. After that, prune some association rules by minconf.</w:t>
+        <w:t>nd we can get the confidence for every association rule by divide the support of Itemset by the support of each word. After that, prune some association rules by minconf.</w:t>
       </w:r>
     </w:p>
     <w:p>

</xml_diff>